<commit_message>
Fixed various issues including skipping minutes within gaps where data is missing.
</commit_message>
<xml_diff>
--- a/03 Highlight 07.docx
+++ b/03 Highlight 07.docx
@@ -141,8 +141,6 @@
               </w:rPr>
               <w:t>3</w:t>
             </w:r>
-            <w:bookmarkStart w:id="0" w:name="_GoBack"/>
-            <w:bookmarkEnd w:id="0"/>
             <w:r>
               <w:rPr>
                 <w:rFonts w:asciiTheme="minorHAnsi" w:hAnsiTheme="minorHAnsi" w:cstheme="minorHAnsi"/>
@@ -303,6 +301,8 @@
                 <w:u w:val="none"/>
               </w:rPr>
             </w:pPr>
+            <w:bookmarkStart w:id="0" w:name="_GoBack"/>
+            <w:bookmarkEnd w:id="0"/>
           </w:p>
           <w:p>
             <w:pPr>
@@ -383,11 +383,29 @@
               </w:numPr>
               <w:rPr>
                 <w:rFonts w:asciiTheme="minorHAnsi" w:hAnsiTheme="minorHAnsi" w:cstheme="minorHAnsi"/>
-                <w:b/>
-                <w:iCs/>
+                <w:sz w:val="22"/>
+                <w:szCs w:val="22"/>
                 <w:u w:val="none"/>
               </w:rPr>
             </w:pPr>
+            <w:r>
+              <w:rPr>
+                <w:rFonts w:asciiTheme="minorHAnsi" w:hAnsiTheme="minorHAnsi" w:cstheme="minorHAnsi"/>
+                <w:sz w:val="22"/>
+                <w:szCs w:val="22"/>
+                <w:u w:val="none"/>
+              </w:rPr>
+              <w:t>16</w:t>
+            </w:r>
+            <w:r>
+              <w:rPr>
+                <w:rFonts w:asciiTheme="minorHAnsi" w:hAnsiTheme="minorHAnsi" w:cstheme="minorHAnsi"/>
+                <w:sz w:val="22"/>
+                <w:szCs w:val="22"/>
+                <w:u w:val="none"/>
+              </w:rPr>
+              <w:t>/03/2018 – 15:30</w:t>
+            </w:r>
           </w:p>
         </w:tc>
       </w:tr>
@@ -441,9 +459,21 @@
                 <w:numId w:val="7"/>
               </w:numPr>
               <w:rPr>
-                <w:rFonts w:cstheme="minorHAnsi"/>
+                <w:rFonts w:asciiTheme="minorHAnsi" w:hAnsiTheme="minorHAnsi" w:cstheme="minorHAnsi"/>
+                <w:sz w:val="22"/>
+                <w:szCs w:val="22"/>
+                <w:u w:val="none"/>
               </w:rPr>
             </w:pPr>
+            <w:r>
+              <w:rPr>
+                <w:rFonts w:asciiTheme="minorHAnsi" w:hAnsiTheme="minorHAnsi" w:cstheme="minorHAnsi"/>
+                <w:sz w:val="22"/>
+                <w:szCs w:val="22"/>
+                <w:u w:val="none"/>
+              </w:rPr>
+              <w:t>Fix connection issues. Continue working on GOFAI trading mode – do not touch neural network until project cycle complete without it.</w:t>
+            </w:r>
           </w:p>
           <w:p>
             <w:pPr>
@@ -462,231 +492,6 @@
         </w:tc>
       </w:tr>
     </w:tbl>
-    <w:p>
-      <w:pPr>
-        <w:rPr>
-          <w:rFonts w:cstheme="minorHAnsi"/>
-          <w:sz w:val="24"/>
-          <w:szCs w:val="24"/>
-        </w:rPr>
-      </w:pPr>
-    </w:p>
-    <w:p>
-      <w:pPr>
-        <w:rPr>
-          <w:rFonts w:cstheme="minorHAnsi"/>
-          <w:sz w:val="24"/>
-          <w:szCs w:val="24"/>
-        </w:rPr>
-      </w:pPr>
-    </w:p>
-    <w:p>
-      <w:pPr>
-        <w:rPr>
-          <w:rFonts w:cstheme="minorHAnsi"/>
-          <w:sz w:val="24"/>
-          <w:szCs w:val="24"/>
-        </w:rPr>
-      </w:pPr>
-    </w:p>
-    <w:p>
-      <w:pPr>
-        <w:rPr>
-          <w:rFonts w:cstheme="minorHAnsi"/>
-          <w:b/>
-          <w:sz w:val="24"/>
-          <w:szCs w:val="24"/>
-        </w:rPr>
-      </w:pPr>
-      <w:r>
-        <w:rPr>
-          <w:rFonts w:cstheme="minorHAnsi"/>
-          <w:b/>
-          <w:sz w:val="24"/>
-          <w:szCs w:val="24"/>
-        </w:rPr>
-        <w:t>Notes</w:t>
-      </w:r>
-    </w:p>
-    <w:p>
-      <w:pPr>
-        <w:pStyle w:val="Footer"/>
-        <w:numPr>
-          <w:ilvl w:val="0"/>
-          <w:numId w:val="6"/>
-        </w:numPr>
-        <w:rPr>
-          <w:rFonts w:cstheme="minorHAnsi"/>
-          <w:i/>
-          <w:sz w:val="24"/>
-          <w:szCs w:val="24"/>
-        </w:rPr>
-      </w:pPr>
-      <w:r>
-        <w:rPr>
-          <w:rFonts w:cstheme="minorHAnsi"/>
-          <w:i/>
-          <w:sz w:val="24"/>
-          <w:szCs w:val="24"/>
-        </w:rPr>
-        <w:t>Please do not delete rows from the table</w:t>
-      </w:r>
-    </w:p>
-    <w:p>
-      <w:pPr>
-        <w:pStyle w:val="Footer"/>
-        <w:numPr>
-          <w:ilvl w:val="0"/>
-          <w:numId w:val="6"/>
-        </w:numPr>
-        <w:rPr>
-          <w:rFonts w:cstheme="minorHAnsi"/>
-          <w:i/>
-          <w:sz w:val="24"/>
-          <w:szCs w:val="24"/>
-        </w:rPr>
-      </w:pPr>
-      <w:r>
-        <w:rPr>
-          <w:rFonts w:cstheme="minorHAnsi"/>
-          <w:i/>
-          <w:sz w:val="24"/>
-          <w:szCs w:val="24"/>
-        </w:rPr>
-        <w:t xml:space="preserve">Suggested length:  Maximum half </w:t>
-      </w:r>
-      <w:proofErr w:type="gramStart"/>
-      <w:r>
-        <w:rPr>
-          <w:rFonts w:cstheme="minorHAnsi"/>
-          <w:i/>
-          <w:sz w:val="24"/>
-          <w:szCs w:val="24"/>
-        </w:rPr>
-        <w:t>page;  writing</w:t>
-      </w:r>
-      <w:proofErr w:type="gramEnd"/>
-      <w:r>
-        <w:rPr>
-          <w:rFonts w:cstheme="minorHAnsi"/>
-          <w:i/>
-          <w:sz w:val="24"/>
-          <w:szCs w:val="24"/>
-        </w:rPr>
-        <w:t xml:space="preserve"> a Highlight should only take about 10 minutes</w:t>
-      </w:r>
-    </w:p>
-    <w:p>
-      <w:pPr>
-        <w:pStyle w:val="Footer"/>
-        <w:numPr>
-          <w:ilvl w:val="0"/>
-          <w:numId w:val="6"/>
-        </w:numPr>
-        <w:rPr>
-          <w:rFonts w:cstheme="minorHAnsi"/>
-          <w:i/>
-          <w:sz w:val="24"/>
-          <w:szCs w:val="24"/>
-        </w:rPr>
-      </w:pPr>
-      <w:r>
-        <w:rPr>
-          <w:rFonts w:cstheme="minorHAnsi"/>
-          <w:i/>
-          <w:sz w:val="24"/>
-          <w:szCs w:val="24"/>
-        </w:rPr>
-        <w:t>Please upload Highlight Reports to the SPMS the day before your supervisory meeting</w:t>
-      </w:r>
-    </w:p>
-    <w:p>
-      <w:pPr>
-        <w:pStyle w:val="Footer"/>
-        <w:numPr>
-          <w:ilvl w:val="0"/>
-          <w:numId w:val="6"/>
-        </w:numPr>
-        <w:rPr>
-          <w:rFonts w:cstheme="minorHAnsi"/>
-          <w:i/>
-          <w:sz w:val="24"/>
-          <w:szCs w:val="24"/>
-        </w:rPr>
-      </w:pPr>
-      <w:r>
-        <w:rPr>
-          <w:rFonts w:cstheme="minorHAnsi"/>
-          <w:i/>
-          <w:iCs/>
-          <w:sz w:val="24"/>
-          <w:szCs w:val="24"/>
-        </w:rPr>
-        <w:t>The Review should include:  review of work undertaken (and comparison with work planned) since the last Highlight, including details of any products/deliverables.    Identification of any issues</w:t>
-      </w:r>
-      <w:r>
-        <w:rPr>
-          <w:rFonts w:cstheme="minorHAnsi"/>
-          <w:i/>
-          <w:iCs/>
-          <w:sz w:val="24"/>
-          <w:szCs w:val="24"/>
-        </w:rPr>
-        <w:t>/risks</w:t>
-      </w:r>
-      <w:r>
-        <w:rPr>
-          <w:rFonts w:cstheme="minorHAnsi"/>
-          <w:i/>
-          <w:iCs/>
-          <w:sz w:val="24"/>
-          <w:szCs w:val="24"/>
-        </w:rPr>
-        <w:t xml:space="preserve"> of concern that have arisen since the last Highlight, and any previous issues</w:t>
-      </w:r>
-      <w:r>
-        <w:rPr>
-          <w:rFonts w:cstheme="minorHAnsi"/>
-          <w:i/>
-          <w:iCs/>
-          <w:sz w:val="24"/>
-          <w:szCs w:val="24"/>
-        </w:rPr>
-        <w:t>/risks</w:t>
-      </w:r>
-      <w:r>
-        <w:rPr>
-          <w:rFonts w:cstheme="minorHAnsi"/>
-          <w:i/>
-          <w:iCs/>
-          <w:sz w:val="24"/>
-          <w:szCs w:val="24"/>
-        </w:rPr>
-        <w:t xml:space="preserve"> that are still a concern.  Please </w:t>
-      </w:r>
-      <w:proofErr w:type="gramStart"/>
-      <w:r>
-        <w:rPr>
-          <w:rFonts w:cstheme="minorHAnsi"/>
-          <w:i/>
-          <w:iCs/>
-          <w:sz w:val="24"/>
-          <w:szCs w:val="24"/>
-        </w:rPr>
-        <w:t>give consideration to</w:t>
-      </w:r>
-      <w:proofErr w:type="gramEnd"/>
-      <w:r>
-        <w:rPr>
-          <w:rFonts w:cstheme="minorHAnsi"/>
-          <w:i/>
-          <w:iCs/>
-          <w:sz w:val="24"/>
-          <w:szCs w:val="24"/>
-        </w:rPr>
-        <w:t xml:space="preserve"> whether – or not – you have spent the necessary 30 hours on the project in the last week.</w:t>
-      </w:r>
-    </w:p>
     <w:p>
       <w:pPr>
         <w:rPr>

</xml_diff>

<commit_message>
Benchmarking completed. Fixed newly discovered issue with gap filler. Need to purge and refill database due to potentially corrupted data [caused by gap filler bug]. Benchmarking GUI completed (ish).
</commit_message>
<xml_diff>
--- a/03 Highlight 07.docx
+++ b/03 Highlight 07.docx
@@ -199,6 +199,65 @@
                 <w:u w:val="none"/>
               </w:rPr>
             </w:pPr>
+            <w:r>
+              <w:rPr>
+                <w:rFonts w:asciiTheme="minorHAnsi" w:hAnsiTheme="minorHAnsi" w:cstheme="minorHAnsi"/>
+                <w:sz w:val="22"/>
+                <w:szCs w:val="22"/>
+                <w:u w:val="none"/>
+              </w:rPr>
+              <w:t>Completion of benchmarking process.</w:t>
+            </w:r>
+          </w:p>
+          <w:p>
+            <w:pPr>
+              <w:pStyle w:val="Heading2Sturley"/>
+              <w:numPr>
+                <w:ilvl w:val="0"/>
+                <w:numId w:val="9"/>
+              </w:numPr>
+              <w:rPr>
+                <w:rFonts w:asciiTheme="minorHAnsi" w:hAnsiTheme="minorHAnsi" w:cstheme="minorHAnsi"/>
+                <w:sz w:val="22"/>
+                <w:szCs w:val="22"/>
+                <w:u w:val="none"/>
+              </w:rPr>
+            </w:pPr>
+            <w:r>
+              <w:rPr>
+                <w:rFonts w:asciiTheme="minorHAnsi" w:hAnsiTheme="minorHAnsi" w:cstheme="minorHAnsi"/>
+                <w:sz w:val="22"/>
+                <w:szCs w:val="22"/>
+                <w:u w:val="none"/>
+              </w:rPr>
+              <w:t>Integrate benchmarking process into GUI.</w:t>
+            </w:r>
+          </w:p>
+          <w:p>
+            <w:pPr>
+              <w:pStyle w:val="Heading2Sturley"/>
+              <w:numPr>
+                <w:ilvl w:val="0"/>
+                <w:numId w:val="9"/>
+              </w:numPr>
+              <w:rPr>
+                <w:rFonts w:asciiTheme="minorHAnsi" w:hAnsiTheme="minorHAnsi" w:cstheme="minorHAnsi"/>
+                <w:sz w:val="22"/>
+                <w:szCs w:val="22"/>
+                <w:u w:val="none"/>
+              </w:rPr>
+            </w:pPr>
+            <w:bookmarkStart w:id="0" w:name="_GoBack"/>
+            <w:bookmarkEnd w:id="0"/>
+            <w:r>
+              <w:rPr>
+                <w:rFonts w:asciiTheme="minorHAnsi" w:hAnsiTheme="minorHAnsi" w:cstheme="minorHAnsi"/>
+                <w:sz w:val="22"/>
+                <w:szCs w:val="22"/>
+                <w:u w:val="none"/>
+              </w:rPr>
+              <w:t xml:space="preserve"> </w:t>
+            </w:r>
           </w:p>
           <w:p>
             <w:pPr>
@@ -301,8 +360,6 @@
                 <w:u w:val="none"/>
               </w:rPr>
             </w:pPr>
-            <w:bookmarkStart w:id="0" w:name="_GoBack"/>
-            <w:bookmarkEnd w:id="0"/>
           </w:p>
           <w:p>
             <w:pPr>

</xml_diff>

<commit_message>
Working towards live trading. Collector now holds predictions to make future predictions faster.
</commit_message>
<xml_diff>
--- a/03 Highlight 07.docx
+++ b/03 Highlight 07.docx
@@ -247,17 +247,17 @@
                 <w:u w:val="none"/>
               </w:rPr>
             </w:pPr>
+            <w:r>
+              <w:rPr>
+                <w:rFonts w:asciiTheme="minorHAnsi" w:hAnsiTheme="minorHAnsi" w:cstheme="minorHAnsi"/>
+                <w:sz w:val="22"/>
+                <w:szCs w:val="22"/>
+                <w:u w:val="none"/>
+              </w:rPr>
+              <w:t>Foundations of live trading implemented.</w:t>
+            </w:r>
             <w:bookmarkStart w:id="0" w:name="_GoBack"/>
             <w:bookmarkEnd w:id="0"/>
-            <w:r>
-              <w:rPr>
-                <w:rFonts w:asciiTheme="minorHAnsi" w:hAnsiTheme="minorHAnsi" w:cstheme="minorHAnsi"/>
-                <w:sz w:val="22"/>
-                <w:szCs w:val="22"/>
-                <w:u w:val="none"/>
-              </w:rPr>
-              <w:t xml:space="preserve"> </w:t>
-            </w:r>
           </w:p>
           <w:p>
             <w:pPr>

</xml_diff>

<commit_message>
Bug fixes. Various logic modifications to allow user to pick which GOFAI algorithm to trade with. Development of GUI and trade mode.
</commit_message>
<xml_diff>
--- a/03 Highlight 07.docx
+++ b/03 Highlight 07.docx
@@ -206,7 +206,7 @@
                 <w:szCs w:val="22"/>
                 <w:u w:val="none"/>
               </w:rPr>
-              <w:t>Completion of benchmarking process.</w:t>
+              <w:t xml:space="preserve">Connection issues fixed. </w:t>
             </w:r>
           </w:p>
           <w:p>
@@ -230,7 +230,7 @@
                 <w:szCs w:val="22"/>
                 <w:u w:val="none"/>
               </w:rPr>
-              <w:t>Integrate benchmarking process into GUI.</w:t>
+              <w:t>Completion of benchmarking process.</w:t>
             </w:r>
           </w:p>
           <w:p>
@@ -254,10 +254,56 @@
                 <w:szCs w:val="22"/>
                 <w:u w:val="none"/>
               </w:rPr>
-              <w:t>Foundations of live trading implemented.</w:t>
-            </w:r>
-            <w:bookmarkStart w:id="0" w:name="_GoBack"/>
-            <w:bookmarkEnd w:id="0"/>
+              <w:t>Integrate benchmarking process into GUI.</w:t>
+            </w:r>
+          </w:p>
+          <w:p>
+            <w:pPr>
+              <w:pStyle w:val="Heading2Sturley"/>
+              <w:numPr>
+                <w:ilvl w:val="0"/>
+                <w:numId w:val="9"/>
+              </w:numPr>
+              <w:rPr>
+                <w:rFonts w:asciiTheme="minorHAnsi" w:hAnsiTheme="minorHAnsi" w:cstheme="minorHAnsi"/>
+                <w:sz w:val="22"/>
+                <w:szCs w:val="22"/>
+                <w:u w:val="none"/>
+              </w:rPr>
+            </w:pPr>
+            <w:r>
+              <w:rPr>
+                <w:rFonts w:asciiTheme="minorHAnsi" w:hAnsiTheme="minorHAnsi" w:cstheme="minorHAnsi"/>
+                <w:sz w:val="22"/>
+                <w:szCs w:val="22"/>
+                <w:u w:val="none"/>
+              </w:rPr>
+              <w:t>Implement spoof trading – both backend logic and GUI.</w:t>
+            </w:r>
+          </w:p>
+          <w:p>
+            <w:pPr>
+              <w:pStyle w:val="Heading2Sturley"/>
+              <w:numPr>
+                <w:ilvl w:val="0"/>
+                <w:numId w:val="9"/>
+              </w:numPr>
+              <w:rPr>
+                <w:rFonts w:asciiTheme="minorHAnsi" w:hAnsiTheme="minorHAnsi" w:cstheme="minorHAnsi"/>
+                <w:sz w:val="22"/>
+                <w:szCs w:val="22"/>
+                <w:u w:val="none"/>
+              </w:rPr>
+            </w:pPr>
+            <w:r>
+              <w:rPr>
+                <w:rFonts w:asciiTheme="minorHAnsi" w:hAnsiTheme="minorHAnsi" w:cstheme="minorHAnsi"/>
+                <w:sz w:val="22"/>
+                <w:szCs w:val="22"/>
+                <w:u w:val="none"/>
+              </w:rPr>
+              <w:t>Various bug fixes.</w:t>
+            </w:r>
           </w:p>
           <w:p>
             <w:pPr>
@@ -287,7 +333,25 @@
                 <w:szCs w:val="22"/>
                 <w:u w:val="none"/>
               </w:rPr>
-              <w:t>This week X hours have been spent working on the project.</w:t>
+              <w:t xml:space="preserve">This week </w:t>
+            </w:r>
+            <w:r>
+              <w:rPr>
+                <w:rFonts w:asciiTheme="minorHAnsi" w:hAnsiTheme="minorHAnsi" w:cstheme="minorHAnsi"/>
+                <w:sz w:val="22"/>
+                <w:szCs w:val="22"/>
+                <w:u w:val="none"/>
+              </w:rPr>
+              <w:t>32</w:t>
+            </w:r>
+            <w:r>
+              <w:rPr>
+                <w:rFonts w:asciiTheme="minorHAnsi" w:hAnsiTheme="minorHAnsi" w:cstheme="minorHAnsi"/>
+                <w:sz w:val="22"/>
+                <w:szCs w:val="22"/>
+                <w:u w:val="none"/>
+              </w:rPr>
+              <w:t xml:space="preserve"> hours have been spent working on the project.</w:t>
             </w:r>
           </w:p>
           <w:p>
@@ -360,6 +424,72 @@
                 <w:u w:val="none"/>
               </w:rPr>
             </w:pPr>
+            <w:r>
+              <w:rPr>
+                <w:rFonts w:asciiTheme="minorHAnsi" w:hAnsiTheme="minorHAnsi" w:cstheme="minorHAnsi"/>
+                <w:iCs/>
+                <w:sz w:val="22"/>
+                <w:szCs w:val="22"/>
+                <w:u w:val="none"/>
+              </w:rPr>
+              <w:t>Implement trading restrictions and issuing trade orders to GDAX endpoint.</w:t>
+            </w:r>
+          </w:p>
+          <w:p>
+            <w:pPr>
+              <w:pStyle w:val="Heading2Sturley"/>
+              <w:numPr>
+                <w:ilvl w:val="0"/>
+                <w:numId w:val="7"/>
+              </w:numPr>
+              <w:rPr>
+                <w:rFonts w:asciiTheme="minorHAnsi" w:hAnsiTheme="minorHAnsi" w:cstheme="minorHAnsi"/>
+                <w:i/>
+                <w:iCs/>
+                <w:sz w:val="22"/>
+                <w:szCs w:val="22"/>
+                <w:u w:val="none"/>
+              </w:rPr>
+            </w:pPr>
+            <w:r>
+              <w:rPr>
+                <w:rFonts w:asciiTheme="minorHAnsi" w:hAnsiTheme="minorHAnsi" w:cstheme="minorHAnsi"/>
+                <w:iCs/>
+                <w:sz w:val="22"/>
+                <w:szCs w:val="22"/>
+                <w:u w:val="none"/>
+              </w:rPr>
+              <w:t>OR (pending demo with Marco)</w:t>
+            </w:r>
+            <w:bookmarkStart w:id="0" w:name="_GoBack"/>
+            <w:bookmarkEnd w:id="0"/>
+          </w:p>
+          <w:p>
+            <w:pPr>
+              <w:pStyle w:val="Heading2Sturley"/>
+              <w:numPr>
+                <w:ilvl w:val="0"/>
+                <w:numId w:val="7"/>
+              </w:numPr>
+              <w:rPr>
+                <w:rFonts w:asciiTheme="minorHAnsi" w:hAnsiTheme="minorHAnsi" w:cstheme="minorHAnsi"/>
+                <w:i/>
+                <w:iCs/>
+                <w:sz w:val="22"/>
+                <w:szCs w:val="22"/>
+                <w:u w:val="none"/>
+              </w:rPr>
+            </w:pPr>
+            <w:r>
+              <w:rPr>
+                <w:rFonts w:asciiTheme="minorHAnsi" w:hAnsiTheme="minorHAnsi" w:cstheme="minorHAnsi"/>
+                <w:iCs/>
+                <w:sz w:val="22"/>
+                <w:szCs w:val="22"/>
+                <w:u w:val="none"/>
+              </w:rPr>
+              <w:t>Implement neural network trading predictions.</w:t>
+            </w:r>
           </w:p>
           <w:p>
             <w:pPr>

</xml_diff>